<commit_message>
Steps for Creating and Importing profiles in Obi Updated.
</commit_message>
<xml_diff>
--- a/docs/Creating and Importing profiles in Obi/Creating and Importing profiles in Obi.docx
+++ b/docs/Creating and Importing profiles in Obi/Creating and Importing profiles in Obi.docx
@@ -27,10 +27,9 @@
         <w:t xml:space="preserve">To save the current preference settings as a custom profile, do the </w:t>
       </w:r>
       <w:r>
-        <w:t>following: -</w:t>
-      </w:r>
-    </w:p>
-    <w:p/>
+        <w:t xml:space="preserve">following: </w:t>
+      </w:r>
+    </w:p>
     <w:p>
       <w:r>
         <w:t>Step 1: Open Obi preferences</w:t>
@@ -112,6 +111,168 @@
         <w:t>Step 4: Selected preferences profile is loaded.</w:t>
       </w:r>
     </w:p>
+    <w:p/>
+    <w:p>
+      <w:pPr>
+        <w:rPr>
+          <w:b/>
+          <w:bCs/>
+          <w:sz w:val="28"/>
+          <w:szCs w:val="28"/>
+        </w:rPr>
+      </w:pPr>
+      <w:r>
+        <w:rPr>
+          <w:b/>
+          <w:bCs/>
+          <w:sz w:val="28"/>
+          <w:szCs w:val="28"/>
+        </w:rPr>
+        <w:t>Removing custom profile in Obi:</w:t>
+      </w:r>
+    </w:p>
+    <w:p/>
+    <w:p>
+      <w:r>
+        <w:t xml:space="preserve">To remove </w:t>
+      </w:r>
+      <w:r>
+        <w:t>profile in combo box of Select profile follow following steps:</w:t>
+      </w:r>
+    </w:p>
+    <w:p>
+      <w:r>
+        <w:t xml:space="preserve">Step 1: </w:t>
+      </w:r>
+      <w:r>
+        <w:t xml:space="preserve">Select profile from combo box you want to </w:t>
+      </w:r>
+      <w:r>
+        <w:t>delete</w:t>
+      </w:r>
+      <w:r>
+        <w:t>.</w:t>
+      </w:r>
+    </w:p>
+    <w:p>
+      <w:r>
+        <w:t>Step 2: Now click remove button.</w:t>
+      </w:r>
+    </w:p>
+    <w:p>
+      <w:r>
+        <w:t>Step 3: A warning message stating “</w:t>
+      </w:r>
+      <w:r>
+        <w:t>This will delete the selected profile. Do you want to continue?</w:t>
+      </w:r>
+      <w:r>
+        <w:t>” will come. Press yes to continue.</w:t>
+      </w:r>
+    </w:p>
+    <w:p>
+      <w:r>
+        <w:t>Step 4: Selected profile will be deleted.</w:t>
+      </w:r>
+    </w:p>
+    <w:p/>
+    <w:p>
+      <w:pPr>
+        <w:rPr>
+          <w:b/>
+          <w:bCs/>
+          <w:sz w:val="28"/>
+          <w:szCs w:val="28"/>
+        </w:rPr>
+      </w:pPr>
+      <w:r>
+        <w:rPr>
+          <w:b/>
+          <w:bCs/>
+          <w:sz w:val="28"/>
+          <w:szCs w:val="28"/>
+        </w:rPr>
+        <w:lastRenderedPageBreak/>
+        <w:t>Loading profile in Obi:</w:t>
+      </w:r>
+    </w:p>
+    <w:p>
+      <w:pPr>
+        <w:rPr>
+          <w:b/>
+          <w:bCs/>
+          <w:sz w:val="28"/>
+          <w:szCs w:val="28"/>
+        </w:rPr>
+      </w:pPr>
+    </w:p>
+    <w:p>
+      <w:r>
+        <w:t xml:space="preserve">To load </w:t>
+      </w:r>
+      <w:r>
+        <w:t>profile in</w:t>
+      </w:r>
+      <w:r>
+        <w:t xml:space="preserve"> </w:t>
+      </w:r>
+      <w:proofErr w:type="gramStart"/>
+      <w:r>
+        <w:t>Obi</w:t>
+      </w:r>
+      <w:proofErr w:type="gramEnd"/>
+      <w:r>
+        <w:t xml:space="preserve"> follow following steps:</w:t>
+      </w:r>
+    </w:p>
+    <w:p>
+      <w:r>
+        <w:t>Step 1:</w:t>
+      </w:r>
+      <w:r>
+        <w:t xml:space="preserve"> Select profile from combo box you want to load. </w:t>
+      </w:r>
+    </w:p>
+    <w:p>
+      <w:r>
+        <w:t xml:space="preserve">Step 2: On the right side of select profile combo box you can find list of check boxes for </w:t>
+      </w:r>
+      <w:r>
+        <w:t>Project / Audio / Language / Color / Select All</w:t>
+      </w:r>
+      <w:r>
+        <w:t xml:space="preserve">. </w:t>
+      </w:r>
+      <w:r>
+        <w:t>Check the check boxes for the preferences that you wish to load.</w:t>
+      </w:r>
+    </w:p>
+    <w:p>
+      <w:r>
+        <w:t xml:space="preserve">Step 3: </w:t>
+      </w:r>
+      <w:r>
+        <w:t xml:space="preserve">Click on load profile button. This will load selected profile on Obi. </w:t>
+      </w:r>
+    </w:p>
+    <w:p>
+      <w:r>
+        <w:rPr>
+          <w:b/>
+          <w:bCs/>
+        </w:rPr>
+        <w:t>Note</w:t>
+      </w:r>
+      <w:r>
+        <w:t>: I</w:t>
+      </w:r>
+      <w:r>
+        <w:t>f the check box pertinent to the set of preferences is not checked, they will not be loaded; for example, if the Project check box is not checked, the project preferences will not be loaded.</w:t>
+      </w:r>
+    </w:p>
+    <w:p/>
+    <w:p/>
+    <w:p/>
     <w:sectPr>
       <w:pgSz w:w="12240" w:h="15840"/>
       <w:pgMar w:top="1440" w:right="1440" w:bottom="1440" w:left="1440" w:header="720" w:footer="720" w:gutter="0"/>

</xml_diff>